<commit_message>
changes to unicef reporting file
</commit_message>
<xml_diff>
--- a/unicef_sitrep_june.docx
+++ b/unicef_sitrep_june.docx
@@ -63,19 +63,360 @@
         <w:pStyle w:val="Date"/>
       </w:pPr>
       <w:r>
-        <w:t xml:space="preserve">29</w:t>
+        <w:t xml:space="preserve">18</w:t>
       </w:r>
       <w:r>
         <w:t xml:space="preserve"> </w:t>
       </w:r>
       <w:r>
-        <w:t xml:space="preserve">June,</w:t>
+        <w:t xml:space="preserve">July,</w:t>
       </w:r>
       <w:r>
         <w:t xml:space="preserve"> </w:t>
       </w:r>
       <w:r>
         <w:t xml:space="preserve">2023</w:t>
+      </w:r>
+    </w:p>
+    <w:p>
+      <w:pPr>
+        <w:pStyle w:val="SourceCode"/>
+      </w:pPr>
+      <w:r>
+        <w:rPr>
+          <w:rStyle w:val="VerbatimChar"/>
+        </w:rPr>
+        <w:t xml:space="preserve">## # A tibble: 0 x 2</w:t>
+      </w:r>
+      <w:r>
+        <w:br/>
+      </w:r>
+      <w:r>
+        <w:rPr>
+          <w:rStyle w:val="VerbatimChar"/>
+        </w:rPr>
+        <w:t xml:space="preserve">## # i 2 variables: county &lt;chr&gt;, value &lt;dbl&gt;</w:t>
+      </w:r>
+    </w:p>
+    <w:p>
+      <w:pPr>
+        <w:pStyle w:val="SourceCode"/>
+      </w:pPr>
+      <w:r>
+        <w:rPr>
+          <w:rStyle w:val="VerbatimChar"/>
+        </w:rPr>
+        <w:t xml:space="preserve">## # A tibble: 0 x 2</w:t>
+      </w:r>
+      <w:r>
+        <w:br/>
+      </w:r>
+      <w:r>
+        <w:rPr>
+          <w:rStyle w:val="VerbatimChar"/>
+        </w:rPr>
+        <w:t xml:space="preserve">## # i 2 variables: county &lt;chr&gt;, value &lt;dbl&gt;</w:t>
+      </w:r>
+    </w:p>
+    <w:p>
+      <w:pPr>
+        <w:pStyle w:val="SourceCode"/>
+      </w:pPr>
+      <w:r>
+        <w:rPr>
+          <w:rStyle w:val="VerbatimChar"/>
+        </w:rPr>
+        <w:t xml:space="preserve">## # A tibble: 7 x 2</w:t>
+      </w:r>
+      <w:r>
+        <w:br/>
+      </w:r>
+      <w:r>
+        <w:rPr>
+          <w:rStyle w:val="VerbatimChar"/>
+        </w:rPr>
+        <w:t xml:space="preserve">##   unicef_indicator                                            n</w:t>
+      </w:r>
+      <w:r>
+        <w:br/>
+      </w:r>
+      <w:r>
+        <w:rPr>
+          <w:rStyle w:val="VerbatimChar"/>
+        </w:rPr>
+        <w:t xml:space="preserve">##   &lt;chr&gt;                                                   &lt;int&gt;</w:t>
+      </w:r>
+      <w:r>
+        <w:br/>
+      </w:r>
+      <w:r>
+        <w:rPr>
+          <w:rStyle w:val="VerbatimChar"/>
+        </w:rPr>
+        <w:t xml:space="preserve">## 1 1. OOSC accessing formal education                       2784</w:t>
+      </w:r>
+      <w:r>
+        <w:br/>
+      </w:r>
+      <w:r>
+        <w:rPr>
+          <w:rStyle w:val="VerbatimChar"/>
+        </w:rPr>
+        <w:t xml:space="preserve">## 2 2. Children benefiting from child-friendly environment   3480</w:t>
+      </w:r>
+      <w:r>
+        <w:br/>
+      </w:r>
+      <w:r>
+        <w:rPr>
+          <w:rStyle w:val="VerbatimChar"/>
+        </w:rPr>
+        <w:t xml:space="preserve">## 3 3. Children who receive assistance to continue learning  2784</w:t>
+      </w:r>
+      <w:r>
+        <w:br/>
+      </w:r>
+      <w:r>
+        <w:rPr>
+          <w:rStyle w:val="VerbatimChar"/>
+        </w:rPr>
+        <w:t xml:space="preserve">## 4 4. Teachers trained resilience programmes                2262</w:t>
+      </w:r>
+      <w:r>
+        <w:br/>
+      </w:r>
+      <w:r>
+        <w:rPr>
+          <w:rStyle w:val="VerbatimChar"/>
+        </w:rPr>
+        <w:t xml:space="preserve">## 5 5. BoM trained resilience programmes                     2262</w:t>
+      </w:r>
+      <w:r>
+        <w:br/>
+      </w:r>
+      <w:r>
+        <w:rPr>
+          <w:rStyle w:val="VerbatimChar"/>
+        </w:rPr>
+        <w:t xml:space="preserve">## 6 6. Govt. officials trained                                696</w:t>
+      </w:r>
+      <w:r>
+        <w:br/>
+      </w:r>
+      <w:r>
+        <w:rPr>
+          <w:rStyle w:val="VerbatimChar"/>
+        </w:rPr>
+        <w:t xml:space="preserve">## 7 7. Children life skills mentorship                       2784</w:t>
+      </w:r>
+    </w:p>
+    <w:p>
+      <w:pPr>
+        <w:pStyle w:val="SourceCode"/>
+      </w:pPr>
+      <w:r>
+        <w:rPr>
+          <w:rStyle w:val="VerbatimChar"/>
+        </w:rPr>
+        <w:t xml:space="preserve">## # A tibble: 20 x 2</w:t>
+      </w:r>
+      <w:r>
+        <w:br/>
+      </w:r>
+      <w:r>
+        <w:rPr>
+          <w:rStyle w:val="VerbatimChar"/>
+        </w:rPr>
+        <w:t xml:space="preserve">##    sub_indicator                                n</w:t>
+      </w:r>
+      <w:r>
+        <w:br/>
+      </w:r>
+      <w:r>
+        <w:rPr>
+          <w:rStyle w:val="VerbatimChar"/>
+        </w:rPr>
+        <w:t xml:space="preserve">##    &lt;chr&gt;                                    &lt;int&gt;</w:t>
+      </w:r>
+      <w:r>
+        <w:br/>
+      </w:r>
+      <w:r>
+        <w:rPr>
+          <w:rStyle w:val="VerbatimChar"/>
+        </w:rPr>
+        <w:t xml:space="preserve">##  1 indicator2_all_boys                        174</w:t>
+      </w:r>
+      <w:r>
+        <w:br/>
+      </w:r>
+      <w:r>
+        <w:rPr>
+          <w:rStyle w:val="VerbatimChar"/>
+        </w:rPr>
+        <w:t xml:space="preserve">##  2 indicator2_all_girls                       174</w:t>
+      </w:r>
+      <w:r>
+        <w:br/>
+      </w:r>
+      <w:r>
+        <w:rPr>
+          <w:rStyle w:val="VerbatimChar"/>
+        </w:rPr>
+        <w:t xml:space="preserve">##  3 indicator2_all_total_children              174</w:t>
+      </w:r>
+      <w:r>
+        <w:br/>
+      </w:r>
+      <w:r>
+        <w:rPr>
+          <w:rStyle w:val="VerbatimChar"/>
+        </w:rPr>
+        <w:t xml:space="preserve">##  4 indicator2_cwd_boys                        174</w:t>
+      </w:r>
+      <w:r>
+        <w:br/>
+      </w:r>
+      <w:r>
+        <w:rPr>
+          <w:rStyle w:val="VerbatimChar"/>
+        </w:rPr>
+        <w:t xml:space="preserve">##  5 indicator2_cwd_girls                       174</w:t>
+      </w:r>
+      <w:r>
+        <w:br/>
+      </w:r>
+      <w:r>
+        <w:rPr>
+          <w:rStyle w:val="VerbatimChar"/>
+        </w:rPr>
+        <w:t xml:space="preserve">##  6 indicator2_cwd_total_children              174</w:t>
+      </w:r>
+      <w:r>
+        <w:br/>
+      </w:r>
+      <w:r>
+        <w:rPr>
+          <w:rStyle w:val="VerbatimChar"/>
+        </w:rPr>
+        <w:t xml:space="preserve">##  7 indicator2_host_community_boys             174</w:t>
+      </w:r>
+      <w:r>
+        <w:br/>
+      </w:r>
+      <w:r>
+        <w:rPr>
+          <w:rStyle w:val="VerbatimChar"/>
+        </w:rPr>
+        <w:t xml:space="preserve">##  8 indicator2_host_community_girls            174</w:t>
+      </w:r>
+      <w:r>
+        <w:br/>
+      </w:r>
+      <w:r>
+        <w:rPr>
+          <w:rStyle w:val="VerbatimChar"/>
+        </w:rPr>
+        <w:t xml:space="preserve">##  9 indicator2_host_community_total_children   174</w:t>
+      </w:r>
+      <w:r>
+        <w:br/>
+      </w:r>
+      <w:r>
+        <w:rPr>
+          <w:rStyle w:val="VerbatimChar"/>
+        </w:rPr>
+        <w:t xml:space="preserve">## 10 indicator2_idps_boys                       174</w:t>
+      </w:r>
+      <w:r>
+        <w:br/>
+      </w:r>
+      <w:r>
+        <w:rPr>
+          <w:rStyle w:val="VerbatimChar"/>
+        </w:rPr>
+        <w:t xml:space="preserve">## 11 indicator2_idps_girls                      174</w:t>
+      </w:r>
+      <w:r>
+        <w:br/>
+      </w:r>
+      <w:r>
+        <w:rPr>
+          <w:rStyle w:val="VerbatimChar"/>
+        </w:rPr>
+        <w:t xml:space="preserve">## 12 indicator2_idps_total_children             174</w:t>
+      </w:r>
+      <w:r>
+        <w:br/>
+      </w:r>
+      <w:r>
+        <w:rPr>
+          <w:rStyle w:val="VerbatimChar"/>
+        </w:rPr>
+        <w:t xml:space="preserve">## 13 indicator2_narrative                       174</w:t>
+      </w:r>
+      <w:r>
+        <w:br/>
+      </w:r>
+      <w:r>
+        <w:rPr>
+          <w:rStyle w:val="VerbatimChar"/>
+        </w:rPr>
+        <w:t xml:space="preserve">## 14 indicator2_new_classrooms                  174</w:t>
+      </w:r>
+      <w:r>
+        <w:br/>
+      </w:r>
+      <w:r>
+        <w:rPr>
+          <w:rStyle w:val="VerbatimChar"/>
+        </w:rPr>
+        <w:t xml:space="preserve">## 15 indicator2_new_latrines                    174</w:t>
+      </w:r>
+      <w:r>
+        <w:br/>
+      </w:r>
+      <w:r>
+        <w:rPr>
+          <w:rStyle w:val="VerbatimChar"/>
+        </w:rPr>
+        <w:t xml:space="preserve">## 16 indicator2_refugees_boys                   174</w:t>
+      </w:r>
+      <w:r>
+        <w:br/>
+      </w:r>
+      <w:r>
+        <w:rPr>
+          <w:rStyle w:val="VerbatimChar"/>
+        </w:rPr>
+        <w:t xml:space="preserve">## 17 indicator2_refugees_girls                  174</w:t>
+      </w:r>
+      <w:r>
+        <w:br/>
+      </w:r>
+      <w:r>
+        <w:rPr>
+          <w:rStyle w:val="VerbatimChar"/>
+        </w:rPr>
+        <w:t xml:space="preserve">## 18 indicator2_refugees_total_children         174</w:t>
+      </w:r>
+      <w:r>
+        <w:br/>
+      </w:r>
+      <w:r>
+        <w:rPr>
+          <w:rStyle w:val="VerbatimChar"/>
+        </w:rPr>
+        <w:t xml:space="preserve">## 19 indicator2_rehabilitated_classrooms        174</w:t>
+      </w:r>
+      <w:r>
+        <w:br/>
+      </w:r>
+      <w:r>
+        <w:rPr>
+          <w:rStyle w:val="VerbatimChar"/>
+        </w:rPr>
+        <w:t xml:space="preserve">## 20 indicator2_rehabiltated_latrines           174</w:t>
       </w:r>
     </w:p>
     <w:bookmarkStart w:id="20" w:name="sitrep"/>
@@ -108,7 +449,7 @@
         <w:pStyle w:val="BodyText"/>
       </w:pPr>
       <w:r>
-        <w:t xml:space="preserve">To enhance quality of learning and support newly enrolled learners in drought affected counties, 1,017 teachers (474 men and 255 women) were trained on remedial and catchup pedagogical approaches, Mental Health and Psychosocial Support (MHPSS), Gender-Based Violence (GBV) and Guidance and Counselling (G&amp;C).</w:t>
+        <w:t xml:space="preserve">To enhance quality of learning and support newly enrolled learners in drought affected counties, 729 teachers (474 men and 255 women) were trained on remedial and catchup pedagogical approaches, Mental Health and Psychosocial Support (MHPSS), Gender-Based Violence (GBV) and Guidance and Counselling (G&amp;C).</w:t>
       </w:r>
     </w:p>
     <w:p>
@@ -116,7 +457,7 @@
         <w:pStyle w:val="BodyText"/>
       </w:pPr>
       <w:r>
-        <w:t xml:space="preserve">UNICEF also supported the training of 148 (66 men and 148 women) members of the Enrolment Drive Committees (EDCs) and school Board of Management (BoM) in Baringo and Turkana counties on life skills, child safeguarding and their roles/responsibilities, child protection and referral mechanisms.</w:t>
+        <w:t xml:space="preserve">UNICEF also supported the training of 0, 0, 0, 0, 0, 0, 0, 0, 0, 0, 0, 0, 0, 0, 0, 0, 0, 0, 0, 0, 0, 148, 0, 0, 0, 0, 0, 0, 0 (NA, NA, NA, NA, NA, NA, NA, NA, NA, NA, NA, NA, NA, NA, NA, NA, NA, NA, NA, NA, NA, 66, NA, NA, NA, NA, NA, NA, NA men and 0, 0, 0, 0, 0, 0, 0, 0, 0, 0, 0, 0, 0, 0, 0, 0, 0, 0, 0, 0, 0, 148, 0, 0, 0, 0, 0, 0, 0 women) members of the Enrolment Drive Committees (EDCs) and school Board of Management (BoM) in Baringo and Turkana counties on life skills, child safeguarding and their roles/responsibilities, child protection and referral mechanisms.</w:t>
       </w:r>
     </w:p>
     <w:p>
@@ -124,7 +465,7 @@
         <w:pStyle w:val="BodyText"/>
       </w:pPr>
       <w:r>
-        <w:t xml:space="preserve">Furthermore, 0 children (0 girls and 0 boys) in were supported to access mentorship and life skills sessions in Samburu, Turkana, Wajir counties, strengthening their resilience and their coping mechanisms to the impact of drought.</w:t>
+        <w:t xml:space="preserve">Furthermore, 0 children (0 girls and 0 boys) in were supported to access mentorship and life skills sessions in Samburu, Turkana, Marsabit, Wajir counties, strengthening their resilience and their coping mechanisms to the impact of drought.</w:t>
       </w:r>
     </w:p>
     <w:p>
@@ -1049,7 +1390,7 @@
                 <w:szCs w:val="14"/>
                 <w:color w:val="000000"/>
               </w:rPr>
-              <w:t xml:space="preserve">137,981</w:t>
+              <w:t xml:space="preserve">137,812</w:t>
             </w:r>
           </w:p>
         </w:tc>
@@ -1137,7 +1478,7 @@
                 <w:szCs w:val="14"/>
                 <w:color w:val="000000"/>
               </w:rPr>
-              <w:t xml:space="preserve">11.49</w:t>
+              <w:t xml:space="preserve">11.47</w:t>
             </w:r>
           </w:p>
         </w:tc>
@@ -1539,7 +1880,7 @@
                 <w:szCs w:val="14"/>
                 <w:color w:val="000000"/>
               </w:rPr>
-              <w:t xml:space="preserve">62,971</w:t>
+              <w:t xml:space="preserve">62,899</w:t>
             </w:r>
           </w:p>
         </w:tc>
@@ -1627,7 +1968,7 @@
                 <w:szCs w:val="14"/>
                 <w:color w:val="000000"/>
               </w:rPr>
-              <w:t xml:space="preserve">10.49</w:t>
+              <w:t xml:space="preserve">10.47</w:t>
             </w:r>
           </w:p>
         </w:tc>
@@ -2029,7 +2370,7 @@
                 <w:szCs w:val="14"/>
                 <w:color w:val="000000"/>
               </w:rPr>
-              <w:t xml:space="preserve">75,010</w:t>
+              <w:t xml:space="preserve">74,913</w:t>
             </w:r>
           </w:p>
         </w:tc>
@@ -2117,7 +2458,7 @@
                 <w:szCs w:val="14"/>
                 <w:color w:val="000000"/>
               </w:rPr>
-              <w:t xml:space="preserve">12.49</w:t>
+              <w:t xml:space="preserve">12.47</w:t>
             </w:r>
           </w:p>
         </w:tc>

</xml_diff>

<commit_message>
edits to the sitrep output
</commit_message>
<xml_diff>
--- a/unicef_sitrep_june.docx
+++ b/unicef_sitrep_june.docx
@@ -78,24 +78,37 @@
         <w:t xml:space="preserve">2023</w:t>
       </w:r>
     </w:p>
+    <w:bookmarkStart w:id="20" w:name="sitrep"/>
     <w:p>
       <w:pPr>
-        <w:pStyle w:val="SourceCode"/>
+        <w:pStyle w:val="Heading1"/>
       </w:pPr>
       <w:r>
-        <w:rPr>
-          <w:rStyle w:val="VerbatimChar"/>
-        </w:rPr>
-        <w:t xml:space="preserve">## # A tibble: 0 x 2</w:t>
-      </w:r>
-      <w:r>
-        <w:br/>
-      </w:r>
-      <w:r>
-        <w:rPr>
-          <w:rStyle w:val="VerbatimChar"/>
-        </w:rPr>
-        <w:t xml:space="preserve">## # i 2 variables: county &lt;chr&gt;, value &lt;dbl&gt;</w:t>
+        <w:t xml:space="preserve">Sitrep</w:t>
+      </w:r>
+    </w:p>
+    <w:p>
+      <w:pPr>
+        <w:pStyle w:val="FirstParagraph"/>
+      </w:pPr>
+      <w:r>
+        <w:t xml:space="preserve">A total of 5,697 children (2,481 girls and 2,684 boys) have accessed basic education with UNICEF support during June 2023 in the counties of Samburu, Turkana, West Pokot, Marsabit, Isiolo, Wajir, Tana River.</w:t>
+      </w:r>
+    </w:p>
+    <w:p>
+      <w:pPr>
+        <w:pStyle w:val="BodyText"/>
+      </w:pPr>
+      <w:r>
+        <w:t xml:space="preserve">Furthermore, 0 students (0 girls and 0 boys) in County benefited from distribution of school bags and education kits to support continuation of their learning.</w:t>
+      </w:r>
+    </w:p>
+    <w:p>
+      <w:pPr>
+        <w:pStyle w:val="BodyText"/>
+      </w:pPr>
+      <w:r>
+        <w:t xml:space="preserve">To enhance quality of learning and support newly enrolled learners in drought affected counties, 729 teachers (474 men and 255 women) were trained on remedial and catchup pedagogical approaches, Mental Health and Psychosocial Support (MHPSS), Gender-Based Violence (GBV) and Guidance and Counselling (G&amp;C).</w:t>
       </w:r>
     </w:p>
     <w:p>
@@ -106,7 +119,7 @@
         <w:rPr>
           <w:rStyle w:val="VerbatimChar"/>
         </w:rPr>
-        <w:t xml:space="preserve">## # A tibble: 0 x 2</w:t>
+        <w:t xml:space="preserve">## # A tibble: 0 x 10</w:t>
       </w:r>
       <w:r>
         <w:br/>
@@ -115,7 +128,25 @@
         <w:rPr>
           <w:rStyle w:val="VerbatimChar"/>
         </w:rPr>
-        <w:t xml:space="preserve">## # i 2 variables: county &lt;chr&gt;, value &lt;dbl&gt;</w:t>
+        <w:t xml:space="preserve">## # i 10 variables: month &lt;chr&gt;, county &lt;chr&gt;, sub_indicator &lt;chr&gt;, value &lt;dbl&gt;,</w:t>
+      </w:r>
+      <w:r>
+        <w:br/>
+      </w:r>
+      <w:r>
+        <w:rPr>
+          <w:rStyle w:val="VerbatimChar"/>
+        </w:rPr>
+        <w:t xml:space="preserve">## #   char_value &lt;chr&gt;, sex_modifier &lt;chr&gt;, beneficiary_group &lt;chr&gt;,</w:t>
+      </w:r>
+      <w:r>
+        <w:br/>
+      </w:r>
+      <w:r>
+        <w:rPr>
+          <w:rStyle w:val="VerbatimChar"/>
+        </w:rPr>
+        <w:t xml:space="preserve">## #   age_modifier &lt;chr&gt;, unicef_indicator_number &lt;dbl&gt;, unicef_indicator &lt;chr&gt;</w:t>
       </w:r>
     </w:p>
     <w:p>
@@ -126,7 +157,7 @@
         <w:rPr>
           <w:rStyle w:val="VerbatimChar"/>
         </w:rPr>
-        <w:t xml:space="preserve">## # A tibble: 7 x 2</w:t>
+        <w:t xml:space="preserve">## # A tibble: 17,052 x 10</w:t>
       </w:r>
       <w:r>
         <w:br/>
@@ -135,7 +166,7 @@
         <w:rPr>
           <w:rStyle w:val="VerbatimChar"/>
         </w:rPr>
-        <w:t xml:space="preserve">##   unicef_indicator                                            n</w:t>
+        <w:t xml:space="preserve">##    month   county  sub_indicator value char_value sex_modifier beneficiary_group</w:t>
       </w:r>
       <w:r>
         <w:br/>
@@ -144,7 +175,7 @@
         <w:rPr>
           <w:rStyle w:val="VerbatimChar"/>
         </w:rPr>
-        <w:t xml:space="preserve">##   &lt;chr&gt;                                                   &lt;int&gt;</w:t>
+        <w:t xml:space="preserve">##    &lt;chr&gt;   &lt;chr&gt;   &lt;chr&gt;         &lt;dbl&gt; &lt;chr&gt;      &lt;chr&gt;        &lt;chr&gt;            </w:t>
       </w:r>
       <w:r>
         <w:br/>
@@ -153,7 +184,7 @@
         <w:rPr>
           <w:rStyle w:val="VerbatimChar"/>
         </w:rPr>
-        <w:t xml:space="preserve">## 1 1. OOSC accessing formal education                       2784</w:t>
+        <w:t xml:space="preserve">##  1 January Baringo indicator1_a~   163 163        total        all              </w:t>
       </w:r>
       <w:r>
         <w:br/>
@@ -162,7 +193,7 @@
         <w:rPr>
           <w:rStyle w:val="VerbatimChar"/>
         </w:rPr>
-        <w:t xml:space="preserve">## 2 2. Children benefiting from child-friendly environment   3480</w:t>
+        <w:t xml:space="preserve">##  2 January Baringo indicator1_a~    97 97         male         all              </w:t>
       </w:r>
       <w:r>
         <w:br/>
@@ -171,7 +202,7 @@
         <w:rPr>
           <w:rStyle w:val="VerbatimChar"/>
         </w:rPr>
-        <w:t xml:space="preserve">## 3 3. Children who receive assistance to continue learning  2784</w:t>
+        <w:t xml:space="preserve">##  3 January Baringo indicator1_a~    66 66         female       all              </w:t>
       </w:r>
       <w:r>
         <w:br/>
@@ -180,7 +211,7 @@
         <w:rPr>
           <w:rStyle w:val="VerbatimChar"/>
         </w:rPr>
-        <w:t xml:space="preserve">## 4 4. Teachers trained resilience programmes                2262</w:t>
+        <w:t xml:space="preserve">##  4 January Baringo indicator1_h~   163 163        total        host_community   </w:t>
       </w:r>
       <w:r>
         <w:br/>
@@ -189,7 +220,7 @@
         <w:rPr>
           <w:rStyle w:val="VerbatimChar"/>
         </w:rPr>
-        <w:t xml:space="preserve">## 5 5. BoM trained resilience programmes                     2262</w:t>
+        <w:t xml:space="preserve">##  5 January Baringo indicator1_h~    97 97         male         host_community   </w:t>
       </w:r>
       <w:r>
         <w:br/>
@@ -198,7 +229,7 @@
         <w:rPr>
           <w:rStyle w:val="VerbatimChar"/>
         </w:rPr>
-        <w:t xml:space="preserve">## 6 6. Govt. officials trained                                696</w:t>
+        <w:t xml:space="preserve">##  6 January Baringo indicator1_h~    66 66         female       host_community   </w:t>
       </w:r>
       <w:r>
         <w:br/>
@@ -207,18 +238,16 @@
         <w:rPr>
           <w:rStyle w:val="VerbatimChar"/>
         </w:rPr>
-        <w:t xml:space="preserve">## 7 7. Children life skills mentorship                       2784</w:t>
-      </w:r>
-    </w:p>
-    <w:p>
-      <w:pPr>
-        <w:pStyle w:val="SourceCode"/>
-      </w:pPr>
+        <w:t xml:space="preserve">##  7 January Baringo indicator1_i~     0 0          total        idps             </w:t>
+      </w:r>
+      <w:r>
+        <w:br/>
+      </w:r>
       <w:r>
         <w:rPr>
           <w:rStyle w:val="VerbatimChar"/>
         </w:rPr>
-        <w:t xml:space="preserve">## # A tibble: 20 x 2</w:t>
+        <w:t xml:space="preserve">##  8 January Baringo indicator1_i~     0 0          male         idps             </w:t>
       </w:r>
       <w:r>
         <w:br/>
@@ -227,7 +256,7 @@
         <w:rPr>
           <w:rStyle w:val="VerbatimChar"/>
         </w:rPr>
-        <w:t xml:space="preserve">##    sub_indicator                                n</w:t>
+        <w:t xml:space="preserve">##  9 January Baringo indicator1_i~     0 0          female       idps             </w:t>
       </w:r>
       <w:r>
         <w:br/>
@@ -236,7 +265,7 @@
         <w:rPr>
           <w:rStyle w:val="VerbatimChar"/>
         </w:rPr>
-        <w:t xml:space="preserve">##    &lt;chr&gt;                                    &lt;int&gt;</w:t>
+        <w:t xml:space="preserve">## 10 January Baringo indicator1_r~     0 0          total        refugees         </w:t>
       </w:r>
       <w:r>
         <w:br/>
@@ -245,7 +274,7 @@
         <w:rPr>
           <w:rStyle w:val="VerbatimChar"/>
         </w:rPr>
-        <w:t xml:space="preserve">##  1 indicator2_all_boys                        174</w:t>
+        <w:t xml:space="preserve">## # i 17,042 more rows</w:t>
       </w:r>
       <w:r>
         <w:br/>
@@ -254,7 +283,7 @@
         <w:rPr>
           <w:rStyle w:val="VerbatimChar"/>
         </w:rPr>
-        <w:t xml:space="preserve">##  2 indicator2_all_girls                       174</w:t>
+        <w:t xml:space="preserve">## # i 3 more variables: age_modifier &lt;chr&gt;, unicef_indicator_number &lt;dbl&gt;,</w:t>
       </w:r>
       <w:r>
         <w:br/>
@@ -263,169 +292,7 @@
         <w:rPr>
           <w:rStyle w:val="VerbatimChar"/>
         </w:rPr>
-        <w:t xml:space="preserve">##  3 indicator2_all_total_children              174</w:t>
-      </w:r>
-      <w:r>
-        <w:br/>
-      </w:r>
-      <w:r>
-        <w:rPr>
-          <w:rStyle w:val="VerbatimChar"/>
-        </w:rPr>
-        <w:t xml:space="preserve">##  4 indicator2_cwd_boys                        174</w:t>
-      </w:r>
-      <w:r>
-        <w:br/>
-      </w:r>
-      <w:r>
-        <w:rPr>
-          <w:rStyle w:val="VerbatimChar"/>
-        </w:rPr>
-        <w:t xml:space="preserve">##  5 indicator2_cwd_girls                       174</w:t>
-      </w:r>
-      <w:r>
-        <w:br/>
-      </w:r>
-      <w:r>
-        <w:rPr>
-          <w:rStyle w:val="VerbatimChar"/>
-        </w:rPr>
-        <w:t xml:space="preserve">##  6 indicator2_cwd_total_children              174</w:t>
-      </w:r>
-      <w:r>
-        <w:br/>
-      </w:r>
-      <w:r>
-        <w:rPr>
-          <w:rStyle w:val="VerbatimChar"/>
-        </w:rPr>
-        <w:t xml:space="preserve">##  7 indicator2_host_community_boys             174</w:t>
-      </w:r>
-      <w:r>
-        <w:br/>
-      </w:r>
-      <w:r>
-        <w:rPr>
-          <w:rStyle w:val="VerbatimChar"/>
-        </w:rPr>
-        <w:t xml:space="preserve">##  8 indicator2_host_community_girls            174</w:t>
-      </w:r>
-      <w:r>
-        <w:br/>
-      </w:r>
-      <w:r>
-        <w:rPr>
-          <w:rStyle w:val="VerbatimChar"/>
-        </w:rPr>
-        <w:t xml:space="preserve">##  9 indicator2_host_community_total_children   174</w:t>
-      </w:r>
-      <w:r>
-        <w:br/>
-      </w:r>
-      <w:r>
-        <w:rPr>
-          <w:rStyle w:val="VerbatimChar"/>
-        </w:rPr>
-        <w:t xml:space="preserve">## 10 indicator2_idps_boys                       174</w:t>
-      </w:r>
-      <w:r>
-        <w:br/>
-      </w:r>
-      <w:r>
-        <w:rPr>
-          <w:rStyle w:val="VerbatimChar"/>
-        </w:rPr>
-        <w:t xml:space="preserve">## 11 indicator2_idps_girls                      174</w:t>
-      </w:r>
-      <w:r>
-        <w:br/>
-      </w:r>
-      <w:r>
-        <w:rPr>
-          <w:rStyle w:val="VerbatimChar"/>
-        </w:rPr>
-        <w:t xml:space="preserve">## 12 indicator2_idps_total_children             174</w:t>
-      </w:r>
-      <w:r>
-        <w:br/>
-      </w:r>
-      <w:r>
-        <w:rPr>
-          <w:rStyle w:val="VerbatimChar"/>
-        </w:rPr>
-        <w:t xml:space="preserve">## 13 indicator2_narrative                       174</w:t>
-      </w:r>
-      <w:r>
-        <w:br/>
-      </w:r>
-      <w:r>
-        <w:rPr>
-          <w:rStyle w:val="VerbatimChar"/>
-        </w:rPr>
-        <w:t xml:space="preserve">## 14 indicator2_new_classrooms                  174</w:t>
-      </w:r>
-      <w:r>
-        <w:br/>
-      </w:r>
-      <w:r>
-        <w:rPr>
-          <w:rStyle w:val="VerbatimChar"/>
-        </w:rPr>
-        <w:t xml:space="preserve">## 15 indicator2_new_latrines                    174</w:t>
-      </w:r>
-      <w:r>
-        <w:br/>
-      </w:r>
-      <w:r>
-        <w:rPr>
-          <w:rStyle w:val="VerbatimChar"/>
-        </w:rPr>
-        <w:t xml:space="preserve">## 16 indicator2_refugees_boys                   174</w:t>
-      </w:r>
-      <w:r>
-        <w:br/>
-      </w:r>
-      <w:r>
-        <w:rPr>
-          <w:rStyle w:val="VerbatimChar"/>
-        </w:rPr>
-        <w:t xml:space="preserve">## 17 indicator2_refugees_girls                  174</w:t>
-      </w:r>
-      <w:r>
-        <w:br/>
-      </w:r>
-      <w:r>
-        <w:rPr>
-          <w:rStyle w:val="VerbatimChar"/>
-        </w:rPr>
-        <w:t xml:space="preserve">## 18 indicator2_refugees_total_children         174</w:t>
-      </w:r>
-      <w:r>
-        <w:br/>
-      </w:r>
-      <w:r>
-        <w:rPr>
-          <w:rStyle w:val="VerbatimChar"/>
-        </w:rPr>
-        <w:t xml:space="preserve">## 19 indicator2_rehabilitated_classrooms        174</w:t>
-      </w:r>
-      <w:r>
-        <w:br/>
-      </w:r>
-      <w:r>
-        <w:rPr>
-          <w:rStyle w:val="VerbatimChar"/>
-        </w:rPr>
-        <w:t xml:space="preserve">## 20 indicator2_rehabiltated_latrines           174</w:t>
-      </w:r>
-    </w:p>
-    <w:bookmarkStart w:id="20" w:name="sitrep"/>
-    <w:p>
-      <w:pPr>
-        <w:pStyle w:val="Heading1"/>
-      </w:pPr>
-      <w:r>
-        <w:t xml:space="preserve">Sitrep</w:t>
+        <w:t xml:space="preserve">## #   unicef_indicator &lt;chr&gt;</w:t>
       </w:r>
     </w:p>
     <w:p>
@@ -433,31 +300,7 @@
         <w:pStyle w:val="FirstParagraph"/>
       </w:pPr>
       <w:r>
-        <w:t xml:space="preserve">A total of 5,697 children (2,481 girls and 2,684 boys) have accessed basic education with UNICEF support during June 2023 in the counties of Samburu, Turkana, West Pokot, Marsabit, Isiolo, Wajir, Tana River.</w:t>
-      </w:r>
-    </w:p>
-    <w:p>
-      <w:pPr>
-        <w:pStyle w:val="BodyText"/>
-      </w:pPr>
-      <w:r>
-        <w:t xml:space="preserve">Furthermore, 0 students (0 girls and 0 boys) in County benefited from distribution of school bags and education kits to support continuation of their learning.</w:t>
-      </w:r>
-    </w:p>
-    <w:p>
-      <w:pPr>
-        <w:pStyle w:val="BodyText"/>
-      </w:pPr>
-      <w:r>
-        <w:t xml:space="preserve">To enhance quality of learning and support newly enrolled learners in drought affected counties, 729 teachers (474 men and 255 women) were trained on remedial and catchup pedagogical approaches, Mental Health and Psychosocial Support (MHPSS), Gender-Based Violence (GBV) and Guidance and Counselling (G&amp;C).</w:t>
-      </w:r>
-    </w:p>
-    <w:p>
-      <w:pPr>
-        <w:pStyle w:val="BodyText"/>
-      </w:pPr>
-      <w:r>
-        <w:t xml:space="preserve">UNICEF also supported the training of 0, 0, 0, 0, 0, 0, 0, 0, 0, 0, 0, 0, 0, 0, 0, 0, 0, 0, 0, 0, 0, 148, 0, 0, 0, 0, 0, 0, 0 (NA, NA, NA, NA, NA, NA, NA, NA, NA, NA, NA, NA, NA, NA, NA, NA, NA, NA, NA, NA, NA, 66, NA, NA, NA, NA, NA, NA, NA men and 0, 0, 0, 0, 0, 0, 0, 0, 0, 0, 0, 0, 0, 0, 0, 0, 0, 0, 0, 0, 0, 148, 0, 0, 0, 0, 0, 0, 0 women) members of the Enrolment Drive Committees (EDCs) and school Board of Management (BoM) in Baringo and Turkana counties on life skills, child safeguarding and their roles/responsibilities, child protection and referral mechanisms.</w:t>
+        <w:t xml:space="preserve">UNICEF also supported the training of 148 (66 men and 82 women) members of the Enrolment Drive Committees (EDCs) and school Board of Management (BoM) in Baringo and Turkana counties on life skills, child safeguarding and their roles/responsibilities, child protection and referral mechanisms.</w:t>
       </w:r>
     </w:p>
     <w:p>

</xml_diff>

<commit_message>
more changes to sitrep output
</commit_message>
<xml_diff>
--- a/unicef_sitrep_june.docx
+++ b/unicef_sitrep_june.docx
@@ -113,191 +113,7 @@
     </w:p>
     <w:p>
       <w:pPr>
-        <w:pStyle w:val="SourceCode"/>
-      </w:pPr>
-      <w:r>
-        <w:rPr>
-          <w:rStyle w:val="VerbatimChar"/>
-        </w:rPr>
-        <w:t xml:space="preserve">## # A tibble: 0 x 10</w:t>
-      </w:r>
-      <w:r>
-        <w:br/>
-      </w:r>
-      <w:r>
-        <w:rPr>
-          <w:rStyle w:val="VerbatimChar"/>
-        </w:rPr>
-        <w:t xml:space="preserve">## # i 10 variables: month &lt;chr&gt;, county &lt;chr&gt;, sub_indicator &lt;chr&gt;, value &lt;dbl&gt;,</w:t>
-      </w:r>
-      <w:r>
-        <w:br/>
-      </w:r>
-      <w:r>
-        <w:rPr>
-          <w:rStyle w:val="VerbatimChar"/>
-        </w:rPr>
-        <w:t xml:space="preserve">## #   char_value &lt;chr&gt;, sex_modifier &lt;chr&gt;, beneficiary_group &lt;chr&gt;,</w:t>
-      </w:r>
-      <w:r>
-        <w:br/>
-      </w:r>
-      <w:r>
-        <w:rPr>
-          <w:rStyle w:val="VerbatimChar"/>
-        </w:rPr>
-        <w:t xml:space="preserve">## #   age_modifier &lt;chr&gt;, unicef_indicator_number &lt;dbl&gt;, unicef_indicator &lt;chr&gt;</w:t>
-      </w:r>
-    </w:p>
-    <w:p>
-      <w:pPr>
-        <w:pStyle w:val="SourceCode"/>
-      </w:pPr>
-      <w:r>
-        <w:rPr>
-          <w:rStyle w:val="VerbatimChar"/>
-        </w:rPr>
-        <w:t xml:space="preserve">## # A tibble: 17,052 x 10</w:t>
-      </w:r>
-      <w:r>
-        <w:br/>
-      </w:r>
-      <w:r>
-        <w:rPr>
-          <w:rStyle w:val="VerbatimChar"/>
-        </w:rPr>
-        <w:t xml:space="preserve">##    month   county  sub_indicator value char_value sex_modifier beneficiary_group</w:t>
-      </w:r>
-      <w:r>
-        <w:br/>
-      </w:r>
-      <w:r>
-        <w:rPr>
-          <w:rStyle w:val="VerbatimChar"/>
-        </w:rPr>
-        <w:t xml:space="preserve">##    &lt;chr&gt;   &lt;chr&gt;   &lt;chr&gt;         &lt;dbl&gt; &lt;chr&gt;      &lt;chr&gt;        &lt;chr&gt;            </w:t>
-      </w:r>
-      <w:r>
-        <w:br/>
-      </w:r>
-      <w:r>
-        <w:rPr>
-          <w:rStyle w:val="VerbatimChar"/>
-        </w:rPr>
-        <w:t xml:space="preserve">##  1 January Baringo indicator1_a~   163 163        total        all              </w:t>
-      </w:r>
-      <w:r>
-        <w:br/>
-      </w:r>
-      <w:r>
-        <w:rPr>
-          <w:rStyle w:val="VerbatimChar"/>
-        </w:rPr>
-        <w:t xml:space="preserve">##  2 January Baringo indicator1_a~    97 97         male         all              </w:t>
-      </w:r>
-      <w:r>
-        <w:br/>
-      </w:r>
-      <w:r>
-        <w:rPr>
-          <w:rStyle w:val="VerbatimChar"/>
-        </w:rPr>
-        <w:t xml:space="preserve">##  3 January Baringo indicator1_a~    66 66         female       all              </w:t>
-      </w:r>
-      <w:r>
-        <w:br/>
-      </w:r>
-      <w:r>
-        <w:rPr>
-          <w:rStyle w:val="VerbatimChar"/>
-        </w:rPr>
-        <w:t xml:space="preserve">##  4 January Baringo indicator1_h~   163 163        total        host_community   </w:t>
-      </w:r>
-      <w:r>
-        <w:br/>
-      </w:r>
-      <w:r>
-        <w:rPr>
-          <w:rStyle w:val="VerbatimChar"/>
-        </w:rPr>
-        <w:t xml:space="preserve">##  5 January Baringo indicator1_h~    97 97         male         host_community   </w:t>
-      </w:r>
-      <w:r>
-        <w:br/>
-      </w:r>
-      <w:r>
-        <w:rPr>
-          <w:rStyle w:val="VerbatimChar"/>
-        </w:rPr>
-        <w:t xml:space="preserve">##  6 January Baringo indicator1_h~    66 66         female       host_community   </w:t>
-      </w:r>
-      <w:r>
-        <w:br/>
-      </w:r>
-      <w:r>
-        <w:rPr>
-          <w:rStyle w:val="VerbatimChar"/>
-        </w:rPr>
-        <w:t xml:space="preserve">##  7 January Baringo indicator1_i~     0 0          total        idps             </w:t>
-      </w:r>
-      <w:r>
-        <w:br/>
-      </w:r>
-      <w:r>
-        <w:rPr>
-          <w:rStyle w:val="VerbatimChar"/>
-        </w:rPr>
-        <w:t xml:space="preserve">##  8 January Baringo indicator1_i~     0 0          male         idps             </w:t>
-      </w:r>
-      <w:r>
-        <w:br/>
-      </w:r>
-      <w:r>
-        <w:rPr>
-          <w:rStyle w:val="VerbatimChar"/>
-        </w:rPr>
-        <w:t xml:space="preserve">##  9 January Baringo indicator1_i~     0 0          female       idps             </w:t>
-      </w:r>
-      <w:r>
-        <w:br/>
-      </w:r>
-      <w:r>
-        <w:rPr>
-          <w:rStyle w:val="VerbatimChar"/>
-        </w:rPr>
-        <w:t xml:space="preserve">## 10 January Baringo indicator1_r~     0 0          total        refugees         </w:t>
-      </w:r>
-      <w:r>
-        <w:br/>
-      </w:r>
-      <w:r>
-        <w:rPr>
-          <w:rStyle w:val="VerbatimChar"/>
-        </w:rPr>
-        <w:t xml:space="preserve">## # i 17,042 more rows</w:t>
-      </w:r>
-      <w:r>
-        <w:br/>
-      </w:r>
-      <w:r>
-        <w:rPr>
-          <w:rStyle w:val="VerbatimChar"/>
-        </w:rPr>
-        <w:t xml:space="preserve">## # i 3 more variables: age_modifier &lt;chr&gt;, unicef_indicator_number &lt;dbl&gt;,</w:t>
-      </w:r>
-      <w:r>
-        <w:br/>
-      </w:r>
-      <w:r>
-        <w:rPr>
-          <w:rStyle w:val="VerbatimChar"/>
-        </w:rPr>
-        <w:t xml:space="preserve">## #   unicef_indicator &lt;chr&gt;</w:t>
-      </w:r>
-    </w:p>
-    <w:p>
-      <w:pPr>
-        <w:pStyle w:val="FirstParagraph"/>
+        <w:pStyle w:val="BodyText"/>
       </w:pPr>
       <w:r>
         <w:t xml:space="preserve">UNICEF also supported the training of 148 (66 men and 82 women) members of the Enrolment Drive Committees (EDCs) and school Board of Management (BoM) in Baringo and Turkana counties on life skills, child safeguarding and their roles/responsibilities, child protection and referral mechanisms.</w:t>

</xml_diff>